<commit_message>
obj_file storage function to return query
</commit_message>
<xml_diff>
--- a/Templates/temp_aopplugin_ir_region.docx
+++ b/Templates/temp_aopplugin_ir_region.docx
@@ -296,7 +296,12 @@
       </w:r>
     </w:p>
     <w:sectPr>
-      <w:headerReference w:type="default" r:id="rId6"/>
+      <w:headerReference w:type="even" r:id="rId6"/>
+      <w:headerReference w:type="default" r:id="rId7"/>
+      <w:footerReference w:type="even" r:id="rId8"/>
+      <w:footerReference w:type="default" r:id="rId9"/>
+      <w:headerReference w:type="first" r:id="rId10"/>
+      <w:footerReference w:type="first" r:id="rId11"/>
       <w:pgSz w:w="20163" w:h="12242" w:orient="landscape"/>
       <w:pgMar w:top="1440" w:right="1440" w:bottom="1440" w:left="1440" w:header="576" w:footer="144" w:gutter="0"/>
       <w:cols w:space="708"/>
@@ -331,6 +336,36 @@
 </w:endnotes>
 </file>
 
+<file path=word/footer1.xml><?xml version="1.0" encoding="utf-8"?>
+<w:ftr xmlns:wpc="http://schemas.microsoft.com/office/word/2010/wordprocessingCanvas" xmlns:cx="http://schemas.microsoft.com/office/drawing/2014/chartex" xmlns:cx1="http://schemas.microsoft.com/office/drawing/2015/9/8/chartex" xmlns:cx2="http://schemas.microsoft.com/office/drawing/2015/10/21/chartex" xmlns:cx3="http://schemas.microsoft.com/office/drawing/2016/5/9/chartex" xmlns:cx4="http://schemas.microsoft.com/office/drawing/2016/5/10/chartex" xmlns:cx5="http://schemas.microsoft.com/office/drawing/2016/5/11/chartex" xmlns:cx6="http://schemas.microsoft.com/office/drawing/2016/5/12/chartex" xmlns:cx7="http://schemas.microsoft.com/office/drawing/2016/5/13/chartex" xmlns:cx8="http://schemas.microsoft.com/office/drawing/2016/5/14/chartex" xmlns:mc="http://schemas.openxmlformats.org/markup-compatibility/2006" xmlns:aink="http://schemas.microsoft.com/office/drawing/2016/ink" xmlns:am3d="http://schemas.microsoft.com/office/drawing/2017/model3d" xmlns:o="urn:schemas-microsoft-com:office:office" xmlns:oel="http://schemas.microsoft.com/office/2019/extlst" xmlns:r="http://schemas.openxmlformats.org/officeDocument/2006/relationships" xmlns:m="http://schemas.openxmlformats.org/officeDocument/2006/math" xmlns:v="urn:schemas-microsoft-com:vml" xmlns:wp14="http://schemas.microsoft.com/office/word/2010/wordprocessingDrawing" xmlns:wp="http://schemas.openxmlformats.org/drawingml/2006/wordprocessingDrawing" xmlns:w10="urn:schemas-microsoft-com:office:word" xmlns:w="http://schemas.openxmlformats.org/wordprocessingml/2006/main" xmlns:w14="http://schemas.microsoft.com/office/word/2010/wordml" xmlns:w15="http://schemas.microsoft.com/office/word/2012/wordml" xmlns:w16cex="http://schemas.microsoft.com/office/word/2018/wordml/cex" xmlns:w16cid="http://schemas.microsoft.com/office/word/2016/wordml/cid" xmlns:w16="http://schemas.microsoft.com/office/word/2018/wordml" xmlns:w16sdtdh="http://schemas.microsoft.com/office/word/2020/wordml/sdtdatahash" xmlns:w16se="http://schemas.microsoft.com/office/word/2015/wordml/symex" xmlns:wpg="http://schemas.microsoft.com/office/word/2010/wordprocessingGroup" xmlns:wpi="http://schemas.microsoft.com/office/word/2010/wordprocessingInk" xmlns:wne="http://schemas.microsoft.com/office/word/2006/wordml" xmlns:wps="http://schemas.microsoft.com/office/word/2010/wordprocessingShape" mc:Ignorable="w14 w15 w16se w16cid w16 w16cex w16sdtdh wp14">
+  <w:p>
+    <w:pPr>
+      <w:pStyle w:val="Footer"/>
+    </w:pPr>
+  </w:p>
+</w:ftr>
+</file>
+
+<file path=word/footer2.xml><?xml version="1.0" encoding="utf-8"?>
+<w:ftr xmlns:wpc="http://schemas.microsoft.com/office/word/2010/wordprocessingCanvas" xmlns:cx="http://schemas.microsoft.com/office/drawing/2014/chartex" xmlns:cx1="http://schemas.microsoft.com/office/drawing/2015/9/8/chartex" xmlns:cx2="http://schemas.microsoft.com/office/drawing/2015/10/21/chartex" xmlns:cx3="http://schemas.microsoft.com/office/drawing/2016/5/9/chartex" xmlns:cx4="http://schemas.microsoft.com/office/drawing/2016/5/10/chartex" xmlns:cx5="http://schemas.microsoft.com/office/drawing/2016/5/11/chartex" xmlns:cx6="http://schemas.microsoft.com/office/drawing/2016/5/12/chartex" xmlns:cx7="http://schemas.microsoft.com/office/drawing/2016/5/13/chartex" xmlns:cx8="http://schemas.microsoft.com/office/drawing/2016/5/14/chartex" xmlns:mc="http://schemas.openxmlformats.org/markup-compatibility/2006" xmlns:aink="http://schemas.microsoft.com/office/drawing/2016/ink" xmlns:am3d="http://schemas.microsoft.com/office/drawing/2017/model3d" xmlns:o="urn:schemas-microsoft-com:office:office" xmlns:oel="http://schemas.microsoft.com/office/2019/extlst" xmlns:r="http://schemas.openxmlformats.org/officeDocument/2006/relationships" xmlns:m="http://schemas.openxmlformats.org/officeDocument/2006/math" xmlns:v="urn:schemas-microsoft-com:vml" xmlns:wp14="http://schemas.microsoft.com/office/word/2010/wordprocessingDrawing" xmlns:wp="http://schemas.openxmlformats.org/drawingml/2006/wordprocessingDrawing" xmlns:w10="urn:schemas-microsoft-com:office:word" xmlns:w="http://schemas.openxmlformats.org/wordprocessingml/2006/main" xmlns:w14="http://schemas.microsoft.com/office/word/2010/wordml" xmlns:w15="http://schemas.microsoft.com/office/word/2012/wordml" xmlns:w16cex="http://schemas.microsoft.com/office/word/2018/wordml/cex" xmlns:w16cid="http://schemas.microsoft.com/office/word/2016/wordml/cid" xmlns:w16="http://schemas.microsoft.com/office/word/2018/wordml" xmlns:w16sdtdh="http://schemas.microsoft.com/office/word/2020/wordml/sdtdatahash" xmlns:w16se="http://schemas.microsoft.com/office/word/2015/wordml/symex" xmlns:wpg="http://schemas.microsoft.com/office/word/2010/wordprocessingGroup" xmlns:wpi="http://schemas.microsoft.com/office/word/2010/wordprocessingInk" xmlns:wne="http://schemas.microsoft.com/office/word/2006/wordml" xmlns:wps="http://schemas.microsoft.com/office/word/2010/wordprocessingShape" mc:Ignorable="w14 w15 w16se w16cid w16 w16cex w16sdtdh wp14">
+  <w:p>
+    <w:pPr>
+      <w:pStyle w:val="Footer"/>
+    </w:pPr>
+  </w:p>
+</w:ftr>
+</file>
+
+<file path=word/footer3.xml><?xml version="1.0" encoding="utf-8"?>
+<w:ftr xmlns:wpc="http://schemas.microsoft.com/office/word/2010/wordprocessingCanvas" xmlns:cx="http://schemas.microsoft.com/office/drawing/2014/chartex" xmlns:cx1="http://schemas.microsoft.com/office/drawing/2015/9/8/chartex" xmlns:cx2="http://schemas.microsoft.com/office/drawing/2015/10/21/chartex" xmlns:cx3="http://schemas.microsoft.com/office/drawing/2016/5/9/chartex" xmlns:cx4="http://schemas.microsoft.com/office/drawing/2016/5/10/chartex" xmlns:cx5="http://schemas.microsoft.com/office/drawing/2016/5/11/chartex" xmlns:cx6="http://schemas.microsoft.com/office/drawing/2016/5/12/chartex" xmlns:cx7="http://schemas.microsoft.com/office/drawing/2016/5/13/chartex" xmlns:cx8="http://schemas.microsoft.com/office/drawing/2016/5/14/chartex" xmlns:mc="http://schemas.openxmlformats.org/markup-compatibility/2006" xmlns:aink="http://schemas.microsoft.com/office/drawing/2016/ink" xmlns:am3d="http://schemas.microsoft.com/office/drawing/2017/model3d" xmlns:o="urn:schemas-microsoft-com:office:office" xmlns:oel="http://schemas.microsoft.com/office/2019/extlst" xmlns:r="http://schemas.openxmlformats.org/officeDocument/2006/relationships" xmlns:m="http://schemas.openxmlformats.org/officeDocument/2006/math" xmlns:v="urn:schemas-microsoft-com:vml" xmlns:wp14="http://schemas.microsoft.com/office/word/2010/wordprocessingDrawing" xmlns:wp="http://schemas.openxmlformats.org/drawingml/2006/wordprocessingDrawing" xmlns:w10="urn:schemas-microsoft-com:office:word" xmlns:w="http://schemas.openxmlformats.org/wordprocessingml/2006/main" xmlns:w14="http://schemas.microsoft.com/office/word/2010/wordml" xmlns:w15="http://schemas.microsoft.com/office/word/2012/wordml" xmlns:w16cex="http://schemas.microsoft.com/office/word/2018/wordml/cex" xmlns:w16cid="http://schemas.microsoft.com/office/word/2016/wordml/cid" xmlns:w16="http://schemas.microsoft.com/office/word/2018/wordml" xmlns:w16sdtdh="http://schemas.microsoft.com/office/word/2020/wordml/sdtdatahash" xmlns:w16se="http://schemas.microsoft.com/office/word/2015/wordml/symex" xmlns:wpg="http://schemas.microsoft.com/office/word/2010/wordprocessingGroup" xmlns:wpi="http://schemas.microsoft.com/office/word/2010/wordprocessingInk" xmlns:wne="http://schemas.microsoft.com/office/word/2006/wordml" xmlns:wps="http://schemas.microsoft.com/office/word/2010/wordprocessingShape" mc:Ignorable="w14 w15 w16se w16cid w16 w16cex w16sdtdh wp14">
+  <w:p>
+    <w:pPr>
+      <w:pStyle w:val="Footer"/>
+    </w:pPr>
+  </w:p>
+</w:ftr>
+</file>
+
 <file path=word/footnotes.xml><?xml version="1.0" encoding="utf-8"?>
 <w:footnotes xmlns:wpc="http://schemas.microsoft.com/office/word/2010/wordprocessingCanvas" xmlns:cx="http://schemas.microsoft.com/office/drawing/2014/chartex" xmlns:cx1="http://schemas.microsoft.com/office/drawing/2015/9/8/chartex" xmlns:cx2="http://schemas.microsoft.com/office/drawing/2015/10/21/chartex" xmlns:cx3="http://schemas.microsoft.com/office/drawing/2016/5/9/chartex" xmlns:cx4="http://schemas.microsoft.com/office/drawing/2016/5/10/chartex" xmlns:cx5="http://schemas.microsoft.com/office/drawing/2016/5/11/chartex" xmlns:cx6="http://schemas.microsoft.com/office/drawing/2016/5/12/chartex" xmlns:cx7="http://schemas.microsoft.com/office/drawing/2016/5/13/chartex" xmlns:cx8="http://schemas.microsoft.com/office/drawing/2016/5/14/chartex" xmlns:mc="http://schemas.openxmlformats.org/markup-compatibility/2006" xmlns:aink="http://schemas.microsoft.com/office/drawing/2016/ink" xmlns:am3d="http://schemas.microsoft.com/office/drawing/2017/model3d" xmlns:o="urn:schemas-microsoft-com:office:office" xmlns:oel="http://schemas.microsoft.com/office/2019/extlst" xmlns:r="http://schemas.openxmlformats.org/officeDocument/2006/relationships" xmlns:m="http://schemas.openxmlformats.org/officeDocument/2006/math" xmlns:v="urn:schemas-microsoft-com:vml" xmlns:wp14="http://schemas.microsoft.com/office/word/2010/wordprocessingDrawing" xmlns:wp="http://schemas.openxmlformats.org/drawingml/2006/wordprocessingDrawing" xmlns:w10="urn:schemas-microsoft-com:office:word" xmlns:w="http://schemas.openxmlformats.org/wordprocessingml/2006/main" xmlns:w14="http://schemas.microsoft.com/office/word/2010/wordml" xmlns:w15="http://schemas.microsoft.com/office/word/2012/wordml" xmlns:w16cex="http://schemas.microsoft.com/office/word/2018/wordml/cex" xmlns:w16cid="http://schemas.microsoft.com/office/word/2016/wordml/cid" xmlns:w16="http://schemas.microsoft.com/office/word/2018/wordml" xmlns:w16sdtdh="http://schemas.microsoft.com/office/word/2020/wordml/sdtdatahash" xmlns:w16se="http://schemas.microsoft.com/office/word/2015/wordml/symex" xmlns:wpg="http://schemas.microsoft.com/office/word/2010/wordprocessingGroup" xmlns:wpi="http://schemas.microsoft.com/office/word/2010/wordprocessingInk" xmlns:wne="http://schemas.microsoft.com/office/word/2006/wordml" xmlns:wps="http://schemas.microsoft.com/office/word/2010/wordprocessingShape" mc:Ignorable="w14 w15 w16se w16cid w16 w16cex w16sdtdh wp14">
   <w:footnote w:type="separator" w:id="-1">
@@ -361,74 +396,31 @@
   <w:p>
     <w:pPr>
       <w:pStyle w:val="Header"/>
+    </w:pPr>
+  </w:p>
+</w:hdr>
+</file>
+
+<file path=word/header2.xml><?xml version="1.0" encoding="utf-8"?>
+<w:hdr xmlns:wpc="http://schemas.microsoft.com/office/word/2010/wordprocessingCanvas" xmlns:cx="http://schemas.microsoft.com/office/drawing/2014/chartex" xmlns:cx1="http://schemas.microsoft.com/office/drawing/2015/9/8/chartex" xmlns:cx2="http://schemas.microsoft.com/office/drawing/2015/10/21/chartex" xmlns:cx3="http://schemas.microsoft.com/office/drawing/2016/5/9/chartex" xmlns:cx4="http://schemas.microsoft.com/office/drawing/2016/5/10/chartex" xmlns:cx5="http://schemas.microsoft.com/office/drawing/2016/5/11/chartex" xmlns:cx6="http://schemas.microsoft.com/office/drawing/2016/5/12/chartex" xmlns:cx7="http://schemas.microsoft.com/office/drawing/2016/5/13/chartex" xmlns:cx8="http://schemas.microsoft.com/office/drawing/2016/5/14/chartex" xmlns:mc="http://schemas.openxmlformats.org/markup-compatibility/2006" xmlns:aink="http://schemas.microsoft.com/office/drawing/2016/ink" xmlns:am3d="http://schemas.microsoft.com/office/drawing/2017/model3d" xmlns:o="urn:schemas-microsoft-com:office:office" xmlns:oel="http://schemas.microsoft.com/office/2019/extlst" xmlns:r="http://schemas.openxmlformats.org/officeDocument/2006/relationships" xmlns:m="http://schemas.openxmlformats.org/officeDocument/2006/math" xmlns:v="urn:schemas-microsoft-com:vml" xmlns:wp14="http://schemas.microsoft.com/office/word/2010/wordprocessingDrawing" xmlns:wp="http://schemas.openxmlformats.org/drawingml/2006/wordprocessingDrawing" xmlns:w10="urn:schemas-microsoft-com:office:word" xmlns:w="http://schemas.openxmlformats.org/wordprocessingml/2006/main" xmlns:w14="http://schemas.microsoft.com/office/word/2010/wordml" xmlns:w15="http://schemas.microsoft.com/office/word/2012/wordml" xmlns:w16cex="http://schemas.microsoft.com/office/word/2018/wordml/cex" xmlns:w16cid="http://schemas.microsoft.com/office/word/2016/wordml/cid" xmlns:w16="http://schemas.microsoft.com/office/word/2018/wordml" xmlns:w16sdtdh="http://schemas.microsoft.com/office/word/2020/wordml/sdtdatahash" xmlns:w16se="http://schemas.microsoft.com/office/word/2015/wordml/symex" xmlns:wpg="http://schemas.microsoft.com/office/word/2010/wordprocessingGroup" xmlns:wpi="http://schemas.microsoft.com/office/word/2010/wordprocessingInk" xmlns:wne="http://schemas.microsoft.com/office/word/2006/wordml" xmlns:wps="http://schemas.microsoft.com/office/word/2010/wordprocessingShape" mc:Ignorable="w14 w15 w16se w16cid w16 w16cex w16sdtdh wp14">
+  <w:p>
+    <w:pPr>
+      <w:pStyle w:val="Header"/>
       <w:rPr>
         <w:sz w:val="6"/>
         <w:szCs w:val="6"/>
       </w:rPr>
     </w:pPr>
-    <w:r>
-      <w:rPr>
-        <w:noProof/>
-        <w:sz w:val="6"/>
-        <w:szCs w:val="6"/>
-      </w:rPr>
-      <w:drawing>
-        <wp:anchor distT="0" distB="0" distL="114300" distR="114300" simplePos="0" relativeHeight="251658240" behindDoc="1" locked="0" layoutInCell="1" allowOverlap="1" wp14:anchorId="37BB3034" wp14:editId="063100A3">
-          <wp:simplePos x="0" y="0"/>
-          <wp:positionH relativeFrom="column">
-            <wp:posOffset>-653143</wp:posOffset>
-          </wp:positionH>
-          <wp:positionV relativeFrom="paragraph">
-            <wp:posOffset>-267418</wp:posOffset>
-          </wp:positionV>
-          <wp:extent cx="2160905" cy="441325"/>
-          <wp:effectExtent l="0" t="0" r="0" b="0"/>
-          <wp:wrapTopAndBottom/>
-          <wp:docPr id="2" name="Picture 2"/>
-          <wp:cNvGraphicFramePr>
-            <a:graphicFrameLocks xmlns:a="http://schemas.openxmlformats.org/drawingml/2006/main" noChangeAspect="1"/>
-          </wp:cNvGraphicFramePr>
-          <a:graphic xmlns:a="http://schemas.openxmlformats.org/drawingml/2006/main">
-            <a:graphicData uri="http://schemas.openxmlformats.org/drawingml/2006/picture">
-              <pic:pic xmlns:pic="http://schemas.openxmlformats.org/drawingml/2006/picture">
-                <pic:nvPicPr>
-                  <pic:cNvPr id="0" name="Picture 1"/>
-                  <pic:cNvPicPr>
-                    <a:picLocks noChangeAspect="1" noChangeArrowheads="1"/>
-                  </pic:cNvPicPr>
-                </pic:nvPicPr>
-                <pic:blipFill>
-                  <a:blip r:embed="rId1">
-                    <a:extLst>
-                      <a:ext uri="{28A0092B-C50C-407E-A947-70E740481C1C}">
-                        <a14:useLocalDpi xmlns:a14="http://schemas.microsoft.com/office/drawing/2010/main" val="0"/>
-                      </a:ext>
-                    </a:extLst>
-                  </a:blip>
-                  <a:srcRect/>
-                  <a:stretch>
-                    <a:fillRect/>
-                  </a:stretch>
-                </pic:blipFill>
-                <pic:spPr bwMode="auto">
-                  <a:xfrm>
-                    <a:off x="0" y="0"/>
-                    <a:ext cx="2160905" cy="441325"/>
-                  </a:xfrm>
-                  <a:prstGeom prst="rect">
-                    <a:avLst/>
-                  </a:prstGeom>
-                  <a:noFill/>
-                  <a:ln>
-                    <a:noFill/>
-                  </a:ln>
-                </pic:spPr>
-              </pic:pic>
-            </a:graphicData>
-          </a:graphic>
-        </wp:anchor>
-      </w:drawing>
-    </w:r>
+  </w:p>
+</w:hdr>
+</file>
+
+<file path=word/header3.xml><?xml version="1.0" encoding="utf-8"?>
+<w:hdr xmlns:wpc="http://schemas.microsoft.com/office/word/2010/wordprocessingCanvas" xmlns:cx="http://schemas.microsoft.com/office/drawing/2014/chartex" xmlns:cx1="http://schemas.microsoft.com/office/drawing/2015/9/8/chartex" xmlns:cx2="http://schemas.microsoft.com/office/drawing/2015/10/21/chartex" xmlns:cx3="http://schemas.microsoft.com/office/drawing/2016/5/9/chartex" xmlns:cx4="http://schemas.microsoft.com/office/drawing/2016/5/10/chartex" xmlns:cx5="http://schemas.microsoft.com/office/drawing/2016/5/11/chartex" xmlns:cx6="http://schemas.microsoft.com/office/drawing/2016/5/12/chartex" xmlns:cx7="http://schemas.microsoft.com/office/drawing/2016/5/13/chartex" xmlns:cx8="http://schemas.microsoft.com/office/drawing/2016/5/14/chartex" xmlns:mc="http://schemas.openxmlformats.org/markup-compatibility/2006" xmlns:aink="http://schemas.microsoft.com/office/drawing/2016/ink" xmlns:am3d="http://schemas.microsoft.com/office/drawing/2017/model3d" xmlns:o="urn:schemas-microsoft-com:office:office" xmlns:oel="http://schemas.microsoft.com/office/2019/extlst" xmlns:r="http://schemas.openxmlformats.org/officeDocument/2006/relationships" xmlns:m="http://schemas.openxmlformats.org/officeDocument/2006/math" xmlns:v="urn:schemas-microsoft-com:vml" xmlns:wp14="http://schemas.microsoft.com/office/word/2010/wordprocessingDrawing" xmlns:wp="http://schemas.openxmlformats.org/drawingml/2006/wordprocessingDrawing" xmlns:w10="urn:schemas-microsoft-com:office:word" xmlns:w="http://schemas.openxmlformats.org/wordprocessingml/2006/main" xmlns:w14="http://schemas.microsoft.com/office/word/2010/wordml" xmlns:w15="http://schemas.microsoft.com/office/word/2012/wordml" xmlns:w16cex="http://schemas.microsoft.com/office/word/2018/wordml/cex" xmlns:w16cid="http://schemas.microsoft.com/office/word/2016/wordml/cid" xmlns:w16="http://schemas.microsoft.com/office/word/2018/wordml" xmlns:w16sdtdh="http://schemas.microsoft.com/office/word/2020/wordml/sdtdatahash" xmlns:w16se="http://schemas.microsoft.com/office/word/2015/wordml/symex" xmlns:wpg="http://schemas.microsoft.com/office/word/2010/wordprocessingGroup" xmlns:wpi="http://schemas.microsoft.com/office/word/2010/wordprocessingInk" xmlns:wne="http://schemas.microsoft.com/office/word/2006/wordml" xmlns:wps="http://schemas.microsoft.com/office/word/2010/wordprocessingShape" mc:Ignorable="w14 w15 w16se w16cid w16 w16cex w16sdtdh wp14">
+  <w:p>
+    <w:pPr>
+      <w:pStyle w:val="Header"/>
+    </w:pPr>
   </w:p>
 </w:hdr>
 </file>

</xml_diff>